<commit_message>
Update 02. JS-Essentials-Objects-And-DOM-Exercise problems description
Update lecture 02 - Objects And DOM/Docs/02. JS-Essentials-Objects-And-DOM-Exercise.docx
</commit_message>
<xml_diff>
--- a/02 - Objects And DOM/Docs/02. JS-Essentials-Objects-And-DOM-Exercise.docx
+++ b/02 - Objects And DOM/Docs/02. JS-Essentials-Objects-And-DOM-Exercise.docx
@@ -293,6 +293,7 @@
         <w:rPr>
           <w:b/>
         </w:rPr>
+        <w:lastRenderedPageBreak/>
         <w:t>Firstly, a</w:t>
       </w:r>
       <w:r>
@@ -868,6 +869,7 @@
         <w:rPr>
           <w:noProof/>
         </w:rPr>
+        <w:lastRenderedPageBreak/>
         <w:drawing>
           <wp:inline distT="0" distB="0" distL="0" distR="0" wp14:anchorId="3D2612EA" wp14:editId="7559A8AE">
             <wp:extent cx="5930076" cy="3156825"/>
@@ -1113,6 +1115,7 @@
         <w:rPr>
           <w:noProof/>
         </w:rPr>
+        <w:lastRenderedPageBreak/>
         <w:drawing>
           <wp:inline distT="0" distB="0" distL="0" distR="0" wp14:anchorId="7C31CC0B" wp14:editId="775DB50F">
             <wp:extent cx="5972675" cy="3562350"/>
@@ -1318,6 +1321,7 @@
         <w:rPr>
           <w:b/>
         </w:rPr>
+        <w:lastRenderedPageBreak/>
         <w:t>Note: Do not</w:t>
       </w:r>
       <w:r>
@@ -1589,6 +1593,7 @@
         <w:rPr>
           <w:noProof/>
         </w:rPr>
+        <w:lastRenderedPageBreak/>
         <w:drawing>
           <wp:inline distT="0" distB="0" distL="0" distR="0" wp14:anchorId="05FEFE31" wp14:editId="66BEECA4">
             <wp:extent cx="5706208" cy="4242604"/>
@@ -1859,6 +1864,7 @@
         <w:rPr>
           <w:noProof/>
         </w:rPr>
+        <w:lastRenderedPageBreak/>
         <w:t xml:space="preserve">The given number will always be in </w:t>
       </w:r>
       <w:r>
@@ -2059,27 +2065,24 @@
       <w:pPr>
         <w:rPr>
           <w:noProof/>
-          <w:u w:val="single"/>
-        </w:rPr>
-      </w:pPr>
-      <w:r>
-        <w:rPr>
-          <w:noProof/>
-          <w:u w:val="single"/>
+          <w:lang w:val="bg-BG"/>
+        </w:rPr>
+      </w:pPr>
+      <w:r>
+        <w:rPr>
+          <w:noProof/>
         </w:rPr>
         <w:t>Note that</w:t>
       </w:r>
       <w:r>
         <w:rPr>
           <w:noProof/>
-          <w:u w:val="single"/>
         </w:rPr>
         <w:t xml:space="preserve"> "</w:t>
       </w:r>
       <w:r>
         <w:rPr>
           <w:rStyle w:val="CodeChar"/>
-          <w:u w:val="single"/>
         </w:rPr>
         <w:t>To</w:t>
       </w:r>
@@ -2087,14 +2090,12 @@
         <w:rPr>
           <w:b/>
           <w:noProof/>
-          <w:u w:val="single"/>
         </w:rPr>
         <w:t xml:space="preserve">" select menu </w:t>
       </w:r>
       <w:r>
         <w:rPr>
           <w:noProof/>
-          <w:u w:val="single"/>
         </w:rPr>
         <w:t>by default is empty. You have to insert the two options (</w:t>
       </w:r>
@@ -2103,14 +2104,12 @@
           <w:rFonts w:ascii="Consolas" w:hAnsi="Consolas"/>
           <w:b/>
           <w:noProof/>
-          <w:u w:val="single"/>
         </w:rPr>
         <w:t>'Binary'</w:t>
       </w:r>
       <w:r>
         <w:rPr>
           <w:noProof/>
-          <w:u w:val="single"/>
         </w:rPr>
         <w:t xml:space="preserve"> and </w:t>
       </w:r>
@@ -2119,16 +2118,85 @@
           <w:rFonts w:ascii="Consolas" w:hAnsi="Consolas"/>
           <w:b/>
           <w:noProof/>
-          <w:u w:val="single"/>
         </w:rPr>
         <w:t>'Hexadecimal'</w:t>
       </w:r>
       <w:r>
         <w:rPr>
           <w:noProof/>
-          <w:u w:val="single"/>
         </w:rPr>
         <w:t>) inside before continue.</w:t>
+      </w:r>
+      <w:r>
+        <w:rPr>
+          <w:noProof/>
+        </w:rPr>
+        <w:t xml:space="preserve"> </w:t>
+      </w:r>
+      <w:r>
+        <w:rPr>
+          <w:noProof/>
+        </w:rPr>
+        <w:t>Also t</w:t>
+      </w:r>
+      <w:r>
+        <w:rPr>
+          <w:noProof/>
+        </w:rPr>
+        <w:t xml:space="preserve">hey should have </w:t>
+      </w:r>
+      <w:r>
+        <w:rPr>
+          <w:b/>
+          <w:noProof/>
+        </w:rPr>
+        <w:t xml:space="preserve">values </w:t>
+      </w:r>
+      <w:r>
+        <w:rPr>
+          <w:noProof/>
+        </w:rPr>
+        <w:t>('</w:t>
+      </w:r>
+      <w:r>
+        <w:rPr>
+          <w:rFonts w:ascii="Consolas" w:hAnsi="Consolas"/>
+          <w:b/>
+          <w:noProof/>
+        </w:rPr>
+        <w:t>binary</w:t>
+      </w:r>
+      <w:r>
+        <w:rPr>
+          <w:noProof/>
+        </w:rPr>
+        <w:t>'</w:t>
+      </w:r>
+      <w:r>
+        <w:rPr>
+          <w:noProof/>
+        </w:rPr>
+        <w:t xml:space="preserve"> and </w:t>
+      </w:r>
+      <w:r>
+        <w:rPr>
+          <w:noProof/>
+        </w:rPr>
+        <w:t>'</w:t>
+      </w:r>
+      <w:r>
+        <w:rPr>
+          <w:rFonts w:ascii="Consolas" w:hAnsi="Consolas"/>
+          <w:b/>
+          <w:noProof/>
+        </w:rPr>
+        <w:t>hexadecimal</w:t>
+      </w:r>
+      <w:r>
+        <w:rPr>
+          <w:noProof/>
+        </w:rPr>
+        <w:t>').</w:t>
       </w:r>
     </w:p>
     <w:p>
@@ -3019,6 +3087,7 @@
         <w:rPr>
           <w:noProof/>
         </w:rPr>
+        <w:lastRenderedPageBreak/>
         <w:drawing>
           <wp:inline distT="0" distB="0" distL="0" distR="0" wp14:anchorId="5EBD1659" wp14:editId="663F3638">
             <wp:extent cx="5972810" cy="2284282"/>
@@ -3208,6 +3277,7 @@
         <w:rPr>
           <w:noProof/>
         </w:rPr>
+        <w:lastRenderedPageBreak/>
         <w:drawing>
           <wp:inline distT="0" distB="0" distL="0" distR="0" wp14:anchorId="66B23292" wp14:editId="353DB577">
             <wp:extent cx="5972810" cy="2118152"/>
@@ -3772,6 +3842,7 @@
         <w:rPr>
           <w:noProof/>
         </w:rPr>
+        <w:lastRenderedPageBreak/>
         <w:drawing>
           <wp:inline distT="0" distB="0" distL="0" distR="0" wp14:anchorId="15B64E3D" wp14:editId="36581E7D">
             <wp:extent cx="5972810" cy="2221512"/>
@@ -3988,6 +4059,7 @@
         <w:pStyle w:val="Heading2"/>
       </w:pPr>
       <w:r>
+        <w:lastRenderedPageBreak/>
         <w:t>Shopping Cart</w:t>
       </w:r>
     </w:p>
@@ -4554,6 +4626,7 @@
         </w:rPr>
       </w:pPr>
       <w:r>
+        <w:lastRenderedPageBreak/>
         <w:t>W</w:t>
       </w:r>
       <w:r>
@@ -4614,20 +4687,67 @@
         <w:t>were checked</w:t>
       </w:r>
       <w:r>
-        <w:t xml:space="preserve">, separated by a </w:t>
-      </w:r>
-      <w:r>
-        <w:t xml:space="preserve">single </w:t>
-      </w:r>
-      <w:r>
-        <w:t>space(</w:t>
+        <w:t>, separated by a</w:t>
+      </w:r>
+      <w:r>
+        <w:rPr>
+          <w:lang w:val="bg-BG"/>
+        </w:rPr>
+        <w:t xml:space="preserve"> </w:t>
+      </w:r>
+      <w:r>
+        <w:rPr>
+          <w:b/>
+        </w:rPr>
+        <w:t>comma</w:t>
+      </w:r>
+      <w:r>
+        <w:t xml:space="preserve"> and</w:t>
+      </w:r>
+      <w:r>
+        <w:t xml:space="preserve"> </w:t>
+      </w:r>
+      <w:r>
+        <w:rPr>
+          <w:b/>
+        </w:rPr>
+        <w:t>single</w:t>
+      </w:r>
+      <w:r>
+        <w:t xml:space="preserve"> </w:t>
+      </w:r>
+      <w:r>
+        <w:rPr>
+          <w:b/>
+        </w:rPr>
+        <w:t>space</w:t>
+      </w:r>
+      <w:r>
+        <w:t xml:space="preserve"> </w:t>
+      </w:r>
+      <w:r>
+        <w:t>(</w:t>
       </w:r>
       <w:r>
         <w:rPr>
           <w:rFonts w:ascii="Consolas" w:hAnsi="Consolas"/>
           <w:b/>
         </w:rPr>
-        <w:t>" "</w:t>
+        <w:t>"</w:t>
+      </w:r>
+      <w:r>
+        <w:rPr>
+          <w:rFonts w:ascii="Consolas" w:hAnsi="Consolas"/>
+          <w:b/>
+        </w:rPr>
+        <w:t>,</w:t>
+      </w:r>
+      <w:r>
+        <w:rPr>
+          <w:rFonts w:ascii="Consolas" w:hAnsi="Consolas"/>
+          <w:b/>
+        </w:rPr>
+        <w:t xml:space="preserve"> "</w:t>
       </w:r>
       <w:r>
         <w:t xml:space="preserve">) in the </w:t>
@@ -4715,6 +4835,8 @@
         </w:rPr>
         <w:t>"Average decoration factor: {decFactor}"</w:t>
       </w:r>
+      <w:bookmarkStart w:id="0" w:name="_GoBack"/>
+      <w:bookmarkEnd w:id="0"/>
     </w:p>
     <w:p>
       <w:pPr>
@@ -4826,6 +4948,7 @@
         <w:rPr>
           <w:noProof/>
         </w:rPr>
+        <w:lastRenderedPageBreak/>
         <w:drawing>
           <wp:inline distT="0" distB="0" distL="0" distR="0" wp14:anchorId="7C21175E" wp14:editId="0DE4DBB6">
             <wp:extent cx="5987415" cy="2825291"/>
@@ -5058,6 +5181,7 @@
         <w:rPr>
           <w:noProof/>
         </w:rPr>
+        <w:lastRenderedPageBreak/>
         <w:drawing>
           <wp:inline distT="0" distB="0" distL="0" distR="0" wp14:anchorId="6994A728" wp14:editId="1121BB74">
             <wp:extent cx="2491782" cy="3024554"/>
@@ -5322,6 +5446,7 @@
         <w:rPr>
           <w:noProof/>
         </w:rPr>
+        <w:lastRenderedPageBreak/>
         <w:drawing>
           <wp:inline distT="0" distB="0" distL="0" distR="0" wp14:anchorId="6108D4C5" wp14:editId="7B204420">
             <wp:extent cx="2593731" cy="3083698"/>
@@ -5593,6 +5718,7 @@
         <w:rPr>
           <w:noProof/>
         </w:rPr>
+        <w:lastRenderedPageBreak/>
         <w:drawing>
           <wp:inline distT="0" distB="0" distL="0" distR="0" wp14:anchorId="6B78469A" wp14:editId="37DB3D88">
             <wp:extent cx="2597345" cy="3057083"/>
@@ -5792,6 +5918,7 @@
         <w:rPr>
           <w:noProof/>
         </w:rPr>
+        <w:lastRenderedPageBreak/>
         <w:drawing>
           <wp:inline distT="0" distB="0" distL="0" distR="0" wp14:anchorId="66C53AED" wp14:editId="4B72708F">
             <wp:extent cx="5625872" cy="3235569"/>
@@ -6082,6 +6209,7 @@
         <w:rPr>
           <w:noProof/>
         </w:rPr>
+        <w:lastRenderedPageBreak/>
         <w:drawing>
           <wp:inline distT="0" distB="0" distL="0" distR="0" wp14:anchorId="4D7D69BD" wp14:editId="412A9885">
             <wp:extent cx="5685442" cy="2736577"/>
@@ -6349,6 +6477,7 @@
         <w:rPr>
           <w:noProof/>
         </w:rPr>
+        <w:lastRenderedPageBreak/>
         <w:drawing>
           <wp:inline distT="0" distB="0" distL="0" distR="0" wp14:anchorId="1834BC23" wp14:editId="1C538B72">
             <wp:extent cx="5927591" cy="2303780"/>
@@ -6448,7 +6577,6 @@
         <w:rPr>
           <w:noProof/>
         </w:rPr>
-        <w:lastRenderedPageBreak/>
         <w:t xml:space="preserve">click </w:t>
       </w:r>
       <w:hyperlink r:id="rId46" w:history="1">
@@ -6818,6 +6946,7 @@
         <w:rPr>
           <w:noProof/>
         </w:rPr>
+        <w:lastRenderedPageBreak/>
         <w:drawing>
           <wp:inline distT="0" distB="0" distL="0" distR="0" wp14:anchorId="5A2FF34B" wp14:editId="1FE95CED">
             <wp:extent cx="5644662" cy="2406218"/>
@@ -7030,7 +7159,6 @@
         <w:rPr>
           <w:noProof/>
         </w:rPr>
-        <w:lastRenderedPageBreak/>
         <w:t>The t</w:t>
       </w:r>
       <w:r>
@@ -7052,8 +7180,6 @@
         </w:rPr>
         <w:t xml:space="preserve">div must be </w:t>
       </w:r>
-      <w:bookmarkStart w:id="0" w:name="_GoBack"/>
-      <w:bookmarkEnd w:id="0"/>
       <w:r>
         <w:rPr>
           <w:b/>
@@ -8053,7 +8179,7 @@
                                 <wp:extent cx="171450" cy="205105"/>
                                 <wp:effectExtent l="0" t="0" r="0" b="4445"/>
                                 <wp:docPr id="14" name="Picture 14">
-                                  <a:hlinkClick xmlns:a="http://schemas.openxmlformats.org/drawingml/2006/main" r:id="rId4"/>
+                                  <a:hlinkClick xmlns:a="http://schemas.openxmlformats.org/drawingml/2006/main" r:id="rId1"/>
                                 </wp:docPr>
                                 <wp:cNvGraphicFramePr>
                                   <a:graphicFrameLocks xmlns:a="http://schemas.openxmlformats.org/drawingml/2006/main" noChangeAspect="1"/>
@@ -8660,7 +8786,7 @@
                           <wp:extent cx="167005" cy="203387"/>
                           <wp:effectExtent l="0" t="0" r="4445" b="6350"/>
                           <wp:docPr id="15" name="Picture 15">
-                            <a:hlinkClick xmlns:a="http://schemas.openxmlformats.org/drawingml/2006/main" r:id="rId6"/>
+                            <a:hlinkClick xmlns:a="http://schemas.openxmlformats.org/drawingml/2006/main" r:id="rId27"/>
                           </wp:docPr>
                           <wp:cNvGraphicFramePr>
                             <a:graphicFrameLocks xmlns:a="http://schemas.openxmlformats.org/drawingml/2006/main" noChangeAspect="1"/>
@@ -8670,14 +8796,14 @@
                               <pic:pic xmlns:pic="http://schemas.openxmlformats.org/drawingml/2006/picture">
                                 <pic:nvPicPr>
                                   <pic:cNvPr id="0" name="Picture 16">
-                                    <a:hlinkClick r:id="rId6"/>
+                                    <a:hlinkClick r:id="rId27"/>
                                   </pic:cNvPr>
                                   <pic:cNvPicPr>
                                     <a:picLocks noChangeAspect="1" noChangeArrowheads="1"/>
                                   </pic:cNvPicPr>
                                 </pic:nvPicPr>
                                 <pic:blipFill>
-                                  <a:blip r:embed="rId7">
+                                  <a:blip r:embed="rId28">
                                     <a:extLst>
                                       <a:ext uri="{28A0092B-C50C-407E-A947-70E740481C1C}">
                                         <a14:useLocalDpi xmlns:a14="http://schemas.microsoft.com/office/drawing/2010/main" val="0"/>
@@ -8743,7 +8869,7 @@
                                   </pic:cNvPicPr>
                                 </pic:nvPicPr>
                                 <pic:blipFill>
-                                  <a:blip r:embed="rId8">
+                                  <a:blip r:embed="rId29">
                                     <a:extLst>
                                       <a:ext uri="{28A0092B-C50C-407E-A947-70E740481C1C}">
                                         <a14:useLocalDpi xmlns:a14="http://schemas.microsoft.com/office/drawing/2010/main" val="0"/>
@@ -8793,7 +8919,7 @@
                           <wp:extent cx="200152" cy="200152"/>
                           <wp:effectExtent l="0" t="0" r="9525" b="9525"/>
                           <wp:docPr id="25" name="Picture 25" title="Software University @ Facebook">
-                            <a:hlinkClick xmlns:a="http://schemas.openxmlformats.org/drawingml/2006/main" r:id="rId9"/>
+                            <a:hlinkClick xmlns:a="http://schemas.openxmlformats.org/drawingml/2006/main" r:id="rId30"/>
                           </wp:docPr>
                           <wp:cNvGraphicFramePr>
                             <a:graphicFrameLocks xmlns:a="http://schemas.openxmlformats.org/drawingml/2006/main"/>
@@ -8803,12 +8929,12 @@
                               <pic:pic xmlns:pic="http://schemas.openxmlformats.org/drawingml/2006/picture">
                                 <pic:nvPicPr>
                                   <pic:cNvPr id="25" name="Picture 25" title="Software University @ Facebook">
-                                    <a:hlinkClick r:id="rId9"/>
+                                    <a:hlinkClick r:id="rId30"/>
                                   </pic:cNvPr>
                                   <pic:cNvPicPr/>
                                 </pic:nvPicPr>
                                 <pic:blipFill>
-                                  <a:blip r:embed="rId10"/>
+                                  <a:blip r:embed="rId31"/>
                                   <a:stretch>
                                     <a:fillRect/>
                                   </a:stretch>
@@ -8846,7 +8972,7 @@
                           <wp:extent cx="200152" cy="200152"/>
                           <wp:effectExtent l="0" t="0" r="9525" b="9525"/>
                           <wp:docPr id="26" name="Picture 26" title="Software University @ Twitter">
-                            <a:hlinkClick xmlns:a="http://schemas.openxmlformats.org/drawingml/2006/main" r:id="rId11"/>
+                            <a:hlinkClick xmlns:a="http://schemas.openxmlformats.org/drawingml/2006/main" r:id="rId32"/>
                           </wp:docPr>
                           <wp:cNvGraphicFramePr>
                             <a:graphicFrameLocks xmlns:a="http://schemas.openxmlformats.org/drawingml/2006/main"/>
@@ -8856,12 +8982,12 @@
                               <pic:pic xmlns:pic="http://schemas.openxmlformats.org/drawingml/2006/picture">
                                 <pic:nvPicPr>
                                   <pic:cNvPr id="26" name="Picture 26" title="Software University @ Twitter">
-                                    <a:hlinkClick r:id="rId11"/>
+                                    <a:hlinkClick r:id="rId32"/>
                                   </pic:cNvPr>
                                   <pic:cNvPicPr/>
                                 </pic:nvPicPr>
                                 <pic:blipFill>
-                                  <a:blip r:embed="rId12"/>
+                                  <a:blip r:embed="rId33"/>
                                   <a:stretch>
                                     <a:fillRect/>
                                   </a:stretch>
@@ -8899,7 +9025,7 @@
                           <wp:extent cx="200152" cy="200152"/>
                           <wp:effectExtent l="0" t="0" r="9525" b="9525"/>
                           <wp:docPr id="27" name="Picture 27" title="Software University @ YouTube">
-                            <a:hlinkClick xmlns:a="http://schemas.openxmlformats.org/drawingml/2006/main" r:id="rId13"/>
+                            <a:hlinkClick xmlns:a="http://schemas.openxmlformats.org/drawingml/2006/main" r:id="rId34"/>
                           </wp:docPr>
                           <wp:cNvGraphicFramePr>
                             <a:graphicFrameLocks xmlns:a="http://schemas.openxmlformats.org/drawingml/2006/main"/>
@@ -8909,12 +9035,12 @@
                               <pic:pic xmlns:pic="http://schemas.openxmlformats.org/drawingml/2006/picture">
                                 <pic:nvPicPr>
                                   <pic:cNvPr id="27" name="Picture 27" title="Software University @ YouTube">
-                                    <a:hlinkClick r:id="rId13"/>
+                                    <a:hlinkClick r:id="rId34"/>
                                   </pic:cNvPr>
                                   <pic:cNvPicPr/>
                                 </pic:nvPicPr>
                                 <pic:blipFill>
-                                  <a:blip r:embed="rId14"/>
+                                  <a:blip r:embed="rId35"/>
                                   <a:stretch>
                                     <a:fillRect/>
                                   </a:stretch>
@@ -8952,7 +9078,7 @@
                           <wp:extent cx="190500" cy="190500"/>
                           <wp:effectExtent l="0" t="0" r="0" b="0"/>
                           <wp:docPr id="13" name="Picture 13">
-                            <a:hlinkClick xmlns:a="http://schemas.openxmlformats.org/drawingml/2006/main" r:id="rId15"/>
+                            <a:hlinkClick xmlns:a="http://schemas.openxmlformats.org/drawingml/2006/main" r:id="rId36"/>
                           </wp:docPr>
                           <wp:cNvGraphicFramePr>
                             <a:graphicFrameLocks xmlns:a="http://schemas.openxmlformats.org/drawingml/2006/main" noChangeAspect="1"/>
@@ -8962,14 +9088,14 @@
                               <pic:pic xmlns:pic="http://schemas.openxmlformats.org/drawingml/2006/picture">
                                 <pic:nvPicPr>
                                   <pic:cNvPr id="0" name="Picture 28">
-                                    <a:hlinkClick r:id="rId15"/>
+                                    <a:hlinkClick r:id="rId36"/>
                                   </pic:cNvPr>
                                   <pic:cNvPicPr>
                                     <a:picLocks noChangeAspect="1" noChangeArrowheads="1"/>
                                   </pic:cNvPicPr>
                                 </pic:nvPicPr>
                                 <pic:blipFill>
-                                  <a:blip r:embed="rId16">
+                                  <a:blip r:embed="rId37">
                                     <a:extLst>
                                       <a:ext uri="{28A0092B-C50C-407E-A947-70E740481C1C}">
                                         <a14:useLocalDpi xmlns:a14="http://schemas.microsoft.com/office/drawing/2010/main" val="0"/>
@@ -9018,7 +9144,7 @@
                           <wp:extent cx="176530" cy="176530"/>
                           <wp:effectExtent l="0" t="0" r="0" b="0"/>
                           <wp:docPr id="12" name="Picture 12">
-                            <a:hlinkClick xmlns:a="http://schemas.openxmlformats.org/drawingml/2006/main" r:id="rId17"/>
+                            <a:hlinkClick xmlns:a="http://schemas.openxmlformats.org/drawingml/2006/main" r:id="rId38"/>
                           </wp:docPr>
                           <wp:cNvGraphicFramePr>
                             <a:graphicFrameLocks xmlns:a="http://schemas.openxmlformats.org/drawingml/2006/main" noChangeAspect="1"/>
@@ -9028,14 +9154,14 @@
                               <pic:pic xmlns:pic="http://schemas.openxmlformats.org/drawingml/2006/picture">
                                 <pic:nvPicPr>
                                   <pic:cNvPr id="0" name="Picture 29">
-                                    <a:hlinkClick r:id="rId17"/>
+                                    <a:hlinkClick r:id="rId38"/>
                                   </pic:cNvPr>
                                   <pic:cNvPicPr>
                                     <a:picLocks noChangeAspect="1" noChangeArrowheads="1"/>
                                   </pic:cNvPicPr>
                                 </pic:nvPicPr>
                                 <pic:blipFill>
-                                  <a:blip r:embed="rId18">
+                                  <a:blip r:embed="rId39">
                                     <a:extLst>
                                       <a:ext uri="{28A0092B-C50C-407E-A947-70E740481C1C}">
                                         <a14:useLocalDpi xmlns:a14="http://schemas.microsoft.com/office/drawing/2010/main" val="0"/>
@@ -9084,7 +9210,7 @@
                           <wp:extent cx="200152" cy="200152"/>
                           <wp:effectExtent l="0" t="0" r="9525" b="9525"/>
                           <wp:docPr id="30" name="Picture 30" title="Software University @ SlideShare">
-                            <a:hlinkClick xmlns:a="http://schemas.openxmlformats.org/drawingml/2006/main" r:id="rId19"/>
+                            <a:hlinkClick xmlns:a="http://schemas.openxmlformats.org/drawingml/2006/main" r:id="rId40"/>
                           </wp:docPr>
                           <wp:cNvGraphicFramePr>
                             <a:graphicFrameLocks xmlns:a="http://schemas.openxmlformats.org/drawingml/2006/main"/>
@@ -9094,12 +9220,12 @@
                               <pic:pic xmlns:pic="http://schemas.openxmlformats.org/drawingml/2006/picture">
                                 <pic:nvPicPr>
                                   <pic:cNvPr id="30" name="Picture 30" title="Software University @ SlideShare">
-                                    <a:hlinkClick r:id="rId19"/>
+                                    <a:hlinkClick r:id="rId40"/>
                                   </pic:cNvPr>
                                   <pic:cNvPicPr/>
                                 </pic:nvPicPr>
                                 <pic:blipFill>
-                                  <a:blip r:embed="rId20"/>
+                                  <a:blip r:embed="rId41"/>
                                   <a:stretch>
                                     <a:fillRect/>
                                   </a:stretch>
@@ -9137,7 +9263,7 @@
                           <wp:extent cx="215153" cy="209247"/>
                           <wp:effectExtent l="0" t="0" r="0" b="635"/>
                           <wp:docPr id="11" name="Picture 11">
-                            <a:hlinkClick xmlns:a="http://schemas.openxmlformats.org/drawingml/2006/main" r:id="rId21"/>
+                            <a:hlinkClick xmlns:a="http://schemas.openxmlformats.org/drawingml/2006/main" r:id="rId42"/>
                           </wp:docPr>
                           <wp:cNvGraphicFramePr>
                             <a:graphicFrameLocks xmlns:a="http://schemas.openxmlformats.org/drawingml/2006/main" noChangeAspect="1"/>
@@ -9147,14 +9273,14 @@
                               <pic:pic xmlns:pic="http://schemas.openxmlformats.org/drawingml/2006/picture">
                                 <pic:nvPicPr>
                                   <pic:cNvPr id="0" name="Picture 31">
-                                    <a:hlinkClick r:id="rId21"/>
+                                    <a:hlinkClick r:id="rId42"/>
                                   </pic:cNvPr>
                                   <pic:cNvPicPr>
                                     <a:picLocks noChangeAspect="1" noChangeArrowheads="1"/>
                                   </pic:cNvPicPr>
                                 </pic:nvPicPr>
                                 <pic:blipFill>
-                                  <a:blip r:embed="rId22">
+                                  <a:blip r:embed="rId43">
                                     <a:extLst>
                                       <a:ext uri="{28A0092B-C50C-407E-A947-70E740481C1C}">
                                         <a14:useLocalDpi xmlns:a14="http://schemas.microsoft.com/office/drawing/2010/main" val="0"/>
@@ -9203,7 +9329,7 @@
                           <wp:extent cx="200152" cy="200152"/>
                           <wp:effectExtent l="0" t="0" r="9525" b="9525"/>
                           <wp:docPr id="32" name="Picture 32" title="Software University: Email Us">
-                            <a:hlinkClick xmlns:a="http://schemas.openxmlformats.org/drawingml/2006/main" r:id="rId23"/>
+                            <a:hlinkClick xmlns:a="http://schemas.openxmlformats.org/drawingml/2006/main" r:id="rId44"/>
                           </wp:docPr>
                           <wp:cNvGraphicFramePr>
                             <a:graphicFrameLocks xmlns:a="http://schemas.openxmlformats.org/drawingml/2006/main"/>
@@ -9213,12 +9339,12 @@
                               <pic:pic xmlns:pic="http://schemas.openxmlformats.org/drawingml/2006/picture">
                                 <pic:nvPicPr>
                                   <pic:cNvPr id="32" name="Picture 32" title="Software University: Email Us">
-                                    <a:hlinkClick r:id="rId23"/>
+                                    <a:hlinkClick r:id="rId44"/>
                                   </pic:cNvPr>
                                   <pic:cNvPicPr/>
                                 </pic:nvPicPr>
                                 <pic:blipFill>
-                                  <a:blip r:embed="rId24"/>
+                                  <a:blip r:embed="rId45"/>
                                   <a:stretch>
                                     <a:fillRect/>
                                   </a:stretch>
@@ -11935,6 +12061,119 @@
     </w:lvl>
   </w:abstractNum>
   <w:abstractNum w:abstractNumId="25" w15:restartNumberingAfterBreak="0">
+    <w:nsid w:val="7CA63284"/>
+    <w:multiLevelType w:val="hybridMultilevel"/>
+    <w:tmpl w:val="4D9E1A3A"/>
+    <w:lvl w:ilvl="0" w:tplc="04020001">
+      <w:start w:val="1"/>
+      <w:numFmt w:val="bullet"/>
+      <w:lvlText w:val=""/>
+      <w:lvlJc w:val="left"/>
+      <w:pPr>
+        <w:ind w:left="1080" w:hanging="360"/>
+      </w:pPr>
+      <w:rPr>
+        <w:rFonts w:ascii="Symbol" w:hAnsi="Symbol" w:hint="default"/>
+      </w:rPr>
+    </w:lvl>
+    <w:lvl w:ilvl="1" w:tplc="04020003">
+      <w:start w:val="1"/>
+      <w:numFmt w:val="bullet"/>
+      <w:lvlText w:val="o"/>
+      <w:lvlJc w:val="left"/>
+      <w:pPr>
+        <w:ind w:left="1800" w:hanging="360"/>
+      </w:pPr>
+      <w:rPr>
+        <w:rFonts w:ascii="Courier New" w:hAnsi="Courier New" w:cs="Courier New" w:hint="default"/>
+      </w:rPr>
+    </w:lvl>
+    <w:lvl w:ilvl="2" w:tplc="04020005" w:tentative="1">
+      <w:start w:val="1"/>
+      <w:numFmt w:val="bullet"/>
+      <w:lvlText w:val=""/>
+      <w:lvlJc w:val="left"/>
+      <w:pPr>
+        <w:ind w:left="2520" w:hanging="360"/>
+      </w:pPr>
+      <w:rPr>
+        <w:rFonts w:ascii="Wingdings" w:hAnsi="Wingdings" w:hint="default"/>
+      </w:rPr>
+    </w:lvl>
+    <w:lvl w:ilvl="3" w:tplc="04020001" w:tentative="1">
+      <w:start w:val="1"/>
+      <w:numFmt w:val="bullet"/>
+      <w:lvlText w:val=""/>
+      <w:lvlJc w:val="left"/>
+      <w:pPr>
+        <w:ind w:left="3240" w:hanging="360"/>
+      </w:pPr>
+      <w:rPr>
+        <w:rFonts w:ascii="Symbol" w:hAnsi="Symbol" w:hint="default"/>
+      </w:rPr>
+    </w:lvl>
+    <w:lvl w:ilvl="4" w:tplc="04020003" w:tentative="1">
+      <w:start w:val="1"/>
+      <w:numFmt w:val="bullet"/>
+      <w:lvlText w:val="o"/>
+      <w:lvlJc w:val="left"/>
+      <w:pPr>
+        <w:ind w:left="3960" w:hanging="360"/>
+      </w:pPr>
+      <w:rPr>
+        <w:rFonts w:ascii="Courier New" w:hAnsi="Courier New" w:cs="Courier New" w:hint="default"/>
+      </w:rPr>
+    </w:lvl>
+    <w:lvl w:ilvl="5" w:tplc="04020005" w:tentative="1">
+      <w:start w:val="1"/>
+      <w:numFmt w:val="bullet"/>
+      <w:lvlText w:val=""/>
+      <w:lvlJc w:val="left"/>
+      <w:pPr>
+        <w:ind w:left="4680" w:hanging="360"/>
+      </w:pPr>
+      <w:rPr>
+        <w:rFonts w:ascii="Wingdings" w:hAnsi="Wingdings" w:hint="default"/>
+      </w:rPr>
+    </w:lvl>
+    <w:lvl w:ilvl="6" w:tplc="04020001" w:tentative="1">
+      <w:start w:val="1"/>
+      <w:numFmt w:val="bullet"/>
+      <w:lvlText w:val=""/>
+      <w:lvlJc w:val="left"/>
+      <w:pPr>
+        <w:ind w:left="5400" w:hanging="360"/>
+      </w:pPr>
+      <w:rPr>
+        <w:rFonts w:ascii="Symbol" w:hAnsi="Symbol" w:hint="default"/>
+      </w:rPr>
+    </w:lvl>
+    <w:lvl w:ilvl="7" w:tplc="04020003" w:tentative="1">
+      <w:start w:val="1"/>
+      <w:numFmt w:val="bullet"/>
+      <w:lvlText w:val="o"/>
+      <w:lvlJc w:val="left"/>
+      <w:pPr>
+        <w:ind w:left="6120" w:hanging="360"/>
+      </w:pPr>
+      <w:rPr>
+        <w:rFonts w:ascii="Courier New" w:hAnsi="Courier New" w:cs="Courier New" w:hint="default"/>
+      </w:rPr>
+    </w:lvl>
+    <w:lvl w:ilvl="8" w:tplc="04020005" w:tentative="1">
+      <w:start w:val="1"/>
+      <w:numFmt w:val="bullet"/>
+      <w:lvlText w:val=""/>
+      <w:lvlJc w:val="left"/>
+      <w:pPr>
+        <w:ind w:left="6840" w:hanging="360"/>
+      </w:pPr>
+      <w:rPr>
+        <w:rFonts w:ascii="Wingdings" w:hAnsi="Wingdings" w:hint="default"/>
+      </w:rPr>
+    </w:lvl>
+  </w:abstractNum>
+  <w:abstractNum w:abstractNumId="26" w15:restartNumberingAfterBreak="0">
     <w:nsid w:val="7DCB3389"/>
     <w:multiLevelType w:val="hybridMultilevel"/>
     <w:tmpl w:val="7BBEA902"/>
@@ -12093,7 +12332,7 @@
     <w:abstractNumId w:val="17"/>
   </w:num>
   <w:num w:numId="16">
-    <w:abstractNumId w:val="25"/>
+    <w:abstractNumId w:val="26"/>
   </w:num>
   <w:num w:numId="17">
     <w:abstractNumId w:val="22"/>
@@ -12154,6 +12393,9 @@
   </w:num>
   <w:num w:numId="27">
     <w:abstractNumId w:val="21"/>
+  </w:num>
+  <w:num w:numId="28">
+    <w:abstractNumId w:val="25"/>
   </w:num>
 </w:numbering>
 </file>

</xml_diff>